<commit_message>
Se comienza con app de react
</commit_message>
<xml_diff>
--- a/api/API Nestor_Rivera.docx
+++ b/api/API Nestor_Rivera.docx
@@ -95,10 +95,9 @@
           <w:b/>
           <w:bCs/>
           <w:color w:val="000000"/>
-          <w:u w:val="single"/>
-          <w:lang w:val="es-ES" w:eastAsia="es-ES"/>
-        </w:rPr>
-        <w:t>B</w:t>
+          <w:lang w:val="es-ES" w:eastAsia="es-ES"/>
+        </w:rPr>
+        <w:t>StarWars</w:t>
       </w:r>
       <w:r>
         <w:rPr>
@@ -106,10 +105,9 @@
           <w:b/>
           <w:bCs/>
           <w:color w:val="000000"/>
-          <w:u w:val="single"/>
-          <w:lang w:val="es-ES" w:eastAsia="es-ES"/>
-        </w:rPr>
-        <w:t>reakingbadapi</w:t>
+          <w:lang w:val="es-ES" w:eastAsia="es-ES"/>
+        </w:rPr>
+        <w:t>api</w:t>
       </w:r>
       <w:proofErr w:type="spellEnd"/>
     </w:p>
@@ -177,6 +175,7 @@
         </w:rPr>
         <w:t xml:space="preserve"> </w:t>
       </w:r>
+      <w:bookmarkStart w:id="0" w:name="_GoBack"/>
       <w:r>
         <w:rPr>
           <w:rStyle w:val="Hipervnculo"/>
@@ -186,6 +185,7 @@
         </w:rPr>
         <w:t>https://swapi.dev/</w:t>
       </w:r>
+      <w:bookmarkEnd w:id="0"/>
       <w:r>
         <w:rPr>
           <w:rFonts w:ascii="Arial" w:eastAsia="Times New Roman" w:hAnsi="Arial" w:cs="Arial"/>
@@ -791,8 +791,6 @@
           <w:lang w:val="es-ES" w:eastAsia="es-ES"/>
         </w:rPr>
       </w:pPr>
-      <w:bookmarkStart w:id="0" w:name="_GoBack"/>
-      <w:bookmarkEnd w:id="0"/>
     </w:p>
     <w:p>
       <w:pPr>

</xml_diff>